<commit_message>
Manuel d'utilisation et changement des comboBox dans transaction
</commit_message>
<xml_diff>
--- a/Doc/Rapports/PRO_Manuel utilisateur_MoneyThoring.docx
+++ b/Doc/Rapports/PRO_Manuel utilisateur_MoneyThoring.docx
@@ -37,6 +37,7 @@
               <w:docPartUnique/>
             </w:docPartObj>
           </w:sdtPr>
+          <w:sdtEndPr/>
           <w:sdtContent>
             <w:p>
               <w:pPr>
@@ -80,6 +81,7 @@
                       <w:docPartUnique/>
                     </w:docPartObj>
                   </w:sdtPr>
+                  <w:sdtEndPr/>
                   <w:sdtContent>
                     <w:p>
                       <w:pPr>
@@ -507,6 +509,7 @@
                                             <w:dataBinding w:prefixMappings="xmlns:ns0='http://purl.org/dc/elements/1.1/' xmlns:ns1='http://schemas.openxmlformats.org/package/2006/metadata/core-properties' " w:xpath="/ns1:coreProperties[1]/ns0:title[1]" w:storeItemID="{6C3C8BC8-F283-45AE-878A-BAB7291924A1}"/>
                                             <w:text/>
                                           </w:sdtPr>
+                                          <w:sdtEndPr/>
                                           <w:sdtContent>
                                             <w:r>
                                               <w:rPr>
@@ -534,6 +537,7 @@
                                           <w:dataBinding w:prefixMappings="xmlns:ns0='http://purl.org/dc/elements/1.1/' xmlns:ns1='http://schemas.openxmlformats.org/package/2006/metadata/core-properties' " w:xpath="/ns1:coreProperties[1]/ns0:subject[1]" w:storeItemID="{6C3C8BC8-F283-45AE-878A-BAB7291924A1}"/>
                                           <w:text/>
                                         </w:sdtPr>
+                                        <w:sdtEndPr/>
                                         <w:sdtContent>
                                           <w:p>
                                             <w:pPr>
@@ -624,6 +628,7 @@
                                       <w:dataBinding w:prefixMappings="xmlns:ns0='http://purl.org/dc/elements/1.1/' xmlns:ns1='http://schemas.openxmlformats.org/package/2006/metadata/core-properties' " w:xpath="/ns1:coreProperties[1]/ns0:title[1]" w:storeItemID="{6C3C8BC8-F283-45AE-878A-BAB7291924A1}"/>
                                       <w:text/>
                                     </w:sdtPr>
+                                    <w:sdtEndPr/>
                                     <w:sdtContent>
                                       <w:r>
                                         <w:rPr>
@@ -651,6 +656,7 @@
                                     <w:dataBinding w:prefixMappings="xmlns:ns0='http://purl.org/dc/elements/1.1/' xmlns:ns1='http://schemas.openxmlformats.org/package/2006/metadata/core-properties' " w:xpath="/ns1:coreProperties[1]/ns0:subject[1]" w:storeItemID="{6C3C8BC8-F283-45AE-878A-BAB7291924A1}"/>
                                     <w:text/>
                                   </w:sdtPr>
+                                  <w:sdtEndPr/>
                                   <w:sdtContent>
                                     <w:p>
                                       <w:pPr>
@@ -1228,6 +1234,10 @@
       </w:r>
     </w:p>
     <w:p>
+      <w:pPr>
+        <w:keepNext/>
+        <w:jc w:val="center"/>
+      </w:pPr>
       <w:r>
         <w:rPr>
           <w:noProof/>
@@ -1270,11 +1280,44 @@
       </w:r>
     </w:p>
     <w:p>
-      <w:r>
-        <w:t>Une fois que vous vous êtes inscrit, un mail vous est envoyé à l'adresse que vous avez fournie. Il contient un code d'activation qu'il vous faut saisir à votre première connexion.</w:t>
+      <w:pPr>
+        <w:pStyle w:val="Lgende"/>
+        <w:jc w:val="center"/>
+      </w:pPr>
+      <w:r>
+        <w:t xml:space="preserve">Figure </w:t>
+      </w:r>
+      <w:r>
+        <w:fldChar w:fldCharType="begin"/>
+      </w:r>
+      <w:r>
+        <w:instrText xml:space="preserve"> SEQ Figure \* ARABIC </w:instrText>
+      </w:r>
+      <w:r>
+        <w:fldChar w:fldCharType="separate"/>
+      </w:r>
+      <w:r>
+        <w:rPr>
+          <w:noProof/>
+        </w:rPr>
+        <w:t>1</w:t>
+      </w:r>
+      <w:r>
+        <w:fldChar w:fldCharType="end"/>
+      </w:r>
+      <w:r>
+        <w:t xml:space="preserve"> Fenêtre de connexion/enregistrement - Enregistrement</w:t>
       </w:r>
     </w:p>
     <w:p>
+      <w:r>
+        <w:t>Une fois que vous vous êtes inscrit, un mail vous est envoyé à l'adresse que vous avez fournie. Il contient un code d'activation qu'il vous faut saisir à votre première connexion.</w:t>
+      </w:r>
+    </w:p>
+    <w:p>
+      <w:pPr>
+        <w:keepNext/>
+      </w:pPr>
       <w:r>
         <w:rPr>
           <w:noProof/>
@@ -1317,6 +1360,39 @@
       </w:r>
     </w:p>
     <w:p>
+      <w:pPr>
+        <w:pStyle w:val="Lgende"/>
+      </w:pPr>
+      <w:r>
+        <w:t xml:space="preserve">Figure </w:t>
+      </w:r>
+      <w:r>
+        <w:fldChar w:fldCharType="begin"/>
+      </w:r>
+      <w:r>
+        <w:instrText xml:space="preserve"> SEQ Figure \* ARABIC </w:instrText>
+      </w:r>
+      <w:r>
+        <w:fldChar w:fldCharType="separate"/>
+      </w:r>
+      <w:r>
+        <w:rPr>
+          <w:noProof/>
+        </w:rPr>
+        <w:t>2</w:t>
+      </w:r>
+      <w:r>
+        <w:fldChar w:fldCharType="end"/>
+      </w:r>
+      <w:r>
+        <w:t xml:space="preserve"> Email - Code d'activation</w:t>
+      </w:r>
+    </w:p>
+    <w:p>
+      <w:pPr>
+        <w:keepNext/>
+        <w:jc w:val="center"/>
+      </w:pPr>
       <w:r>
         <w:rPr>
           <w:noProof/>
@@ -1360,42 +1436,82 @@
       </w:r>
     </w:p>
     <w:p>
-      <w:r>
-        <w:t>Une fois connecté vous verrez votre tableau de bord (vide), nous y reviendrons plus tard.</w:t>
-      </w:r>
-    </w:p>
-    <w:p>
-      <w:pPr>
-        <w:pStyle w:val="Titre2"/>
-      </w:pPr>
-      <w:r>
-        <w:t>Compte bancaire</w:t>
-      </w:r>
-    </w:p>
-    <w:p>
-      <w:r>
-        <w:t xml:space="preserve">L'étape suivante pour utiliser </w:t>
-      </w:r>
-      <w:proofErr w:type="spellStart"/>
-      <w:r>
-        <w:t>MoneyThoring</w:t>
-      </w:r>
-      <w:proofErr w:type="spellEnd"/>
-      <w:r>
-        <w:t xml:space="preserve"> consiste en la création de votre compte bancaire.</w:t>
-      </w:r>
-      <w:r>
-        <w:t xml:space="preserve"> Pour se faire, </w:t>
-      </w:r>
-      <w:r>
-        <w:t>rendez vous sur la page des comptes bancaires, et pressez le bouton "+" disponible dans le coin inférieur droit.</w:t>
-      </w:r>
-    </w:p>
-    <w:p>
+      <w:pPr>
+        <w:pStyle w:val="Lgende"/>
+        <w:jc w:val="center"/>
+      </w:pPr>
+      <w:r>
+        <w:t xml:space="preserve">Figure </w:t>
+      </w:r>
+      <w:r>
+        <w:fldChar w:fldCharType="begin"/>
+      </w:r>
+      <w:r>
+        <w:instrText xml:space="preserve"> SEQ Figure \* ARABIC </w:instrText>
+      </w:r>
+      <w:r>
+        <w:fldChar w:fldCharType="separate"/>
+      </w:r>
       <w:r>
         <w:rPr>
           <w:noProof/>
         </w:rPr>
+        <w:t>3</w:t>
+      </w:r>
+      <w:r>
+        <w:fldChar w:fldCharType="end"/>
+      </w:r>
+      <w:r>
+        <w:t xml:space="preserve"> </w:t>
+      </w:r>
+      <w:r>
+        <w:t xml:space="preserve"> Fenêtre de connexion/</w:t>
+      </w:r>
+      <w:r>
+        <w:t>enregistrement - Connexion, code d'activation</w:t>
+      </w:r>
+    </w:p>
+    <w:p>
+      <w:r>
+        <w:t>Une fois connecté vous verrez votre tableau de bord (vide), nous y reviendrons plus tard.</w:t>
+      </w:r>
+    </w:p>
+    <w:p>
+      <w:pPr>
+        <w:pStyle w:val="Titre2"/>
+      </w:pPr>
+      <w:r>
+        <w:t>Compte bancaire</w:t>
+      </w:r>
+    </w:p>
+    <w:p>
+      <w:r>
+        <w:t xml:space="preserve">L'étape suivante pour utiliser </w:t>
+      </w:r>
+      <w:proofErr w:type="spellStart"/>
+      <w:r>
+        <w:t>MoneyThoring</w:t>
+      </w:r>
+      <w:proofErr w:type="spellEnd"/>
+      <w:r>
+        <w:t xml:space="preserve"> consiste en la création de votre compte bancaire.</w:t>
+      </w:r>
+      <w:r>
+        <w:t xml:space="preserve"> Pour se faire, </w:t>
+      </w:r>
+      <w:r>
+        <w:t>rendez vous sur la page des comptes bancaires, et pressez le bouton "+" disponible dans le coin inférieur droit.</w:t>
+      </w:r>
+    </w:p>
+    <w:p>
+      <w:pPr>
+        <w:keepNext/>
+      </w:pPr>
+      <w:r>
+        <w:rPr>
+          <w:noProof/>
+        </w:rPr>
+        <w:lastRenderedPageBreak/>
         <w:drawing>
           <wp:inline distT="0" distB="0" distL="0" distR="0" wp14:anchorId="4374D2E1" wp14:editId="62CD83FA">
             <wp:extent cx="5727700" cy="3726180"/>
@@ -1434,11 +1550,47 @@
       </w:r>
     </w:p>
     <w:p>
+      <w:pPr>
+        <w:pStyle w:val="Lgende"/>
+      </w:pPr>
+      <w:r>
+        <w:t xml:space="preserve">Figure </w:t>
+      </w:r>
+      <w:r>
+        <w:fldChar w:fldCharType="begin"/>
+      </w:r>
+      <w:r>
+        <w:instrText xml:space="preserve"> SEQ Figure \* ARABIC </w:instrText>
+      </w:r>
+      <w:r>
+        <w:fldChar w:fldCharType="separate"/>
+      </w:r>
       <w:r>
         <w:rPr>
           <w:noProof/>
         </w:rPr>
-        <w:lastRenderedPageBreak/>
+        <w:t>4</w:t>
+      </w:r>
+      <w:r>
+        <w:fldChar w:fldCharType="end"/>
+      </w:r>
+      <w:r>
+        <w:t xml:space="preserve"> Menu </w:t>
+      </w:r>
+      <w:proofErr w:type="spellStart"/>
+      <w:r>
+        <w:t>latelral</w:t>
+      </w:r>
+      <w:proofErr w:type="spellEnd"/>
+    </w:p>
+    <w:p>
+      <w:pPr>
+        <w:keepNext/>
+      </w:pPr>
+      <w:r>
+        <w:rPr>
+          <w:noProof/>
+        </w:rPr>
         <w:drawing>
           <wp:inline distT="0" distB="0" distL="0" distR="0" wp14:anchorId="40E1E862" wp14:editId="1381DF9F">
             <wp:extent cx="5727700" cy="3588385"/>
@@ -1477,20 +1629,59 @@
       </w:r>
     </w:p>
     <w:p>
-      <w:r>
-        <w:t>Rassurez-vous, nous ne demanderons aucune information qui soit fondamentalement critique (comme un numéro de compte), nous nous contentons de votre capital au moment où vous créez votre compte bancaire.</w:t>
-      </w:r>
-      <w:r>
-        <w:t xml:space="preserve"> Nous vous conseillons vivement de choisir un compte par défaut, notre outil l'utilisera pour des</w:t>
-      </w:r>
-      <w:bookmarkStart w:id="4" w:name="_GoBack"/>
-      <w:bookmarkEnd w:id="4"/>
-    </w:p>
-    <w:p>
+      <w:pPr>
+        <w:pStyle w:val="Lgende"/>
+      </w:pPr>
+      <w:r>
+        <w:t xml:space="preserve">Figure </w:t>
+      </w:r>
+      <w:r>
+        <w:fldChar w:fldCharType="begin"/>
+      </w:r>
+      <w:r>
+        <w:instrText xml:space="preserve"> SEQ Figure \* ARABIC </w:instrText>
+      </w:r>
+      <w:r>
+        <w:fldChar w:fldCharType="separate"/>
+      </w:r>
       <w:r>
         <w:rPr>
           <w:noProof/>
         </w:rPr>
+        <w:t>5</w:t>
+      </w:r>
+      <w:r>
+        <w:fldChar w:fldCharType="end"/>
+      </w:r>
+      <w:r>
+        <w:t xml:space="preserve"> Fenêtre des compte bancaires - création</w:t>
+      </w:r>
+    </w:p>
+    <w:p>
+      <w:r>
+        <w:t>Rassurez-vous, nous ne demanderons aucune information qui soit fondamentalement critique (comme un numéro de compte), nous nous contentons de votre capital au moment où vous créez votre compte bancaire.</w:t>
+      </w:r>
+      <w:r>
+        <w:t xml:space="preserve"> Nous vous conseillons vivement de choisir un compte par défaut, notre outil l'utilisera pour </w:t>
+      </w:r>
+      <w:proofErr w:type="gramStart"/>
+      <w:r>
+        <w:t>des</w:t>
+      </w:r>
+      <w:r>
+        <w:t xml:space="preserve"> actions automatisé</w:t>
+      </w:r>
+      <w:proofErr w:type="gramEnd"/>
+    </w:p>
+    <w:p>
+      <w:pPr>
+        <w:keepNext/>
+      </w:pPr>
+      <w:r>
+        <w:rPr>
+          <w:noProof/>
+        </w:rPr>
+        <w:lastRenderedPageBreak/>
         <w:drawing>
           <wp:inline distT="0" distB="0" distL="0" distR="0" wp14:anchorId="59B5CD3A" wp14:editId="59785191">
             <wp:extent cx="5727700" cy="3588385"/>
@@ -1530,11 +1721,812 @@
     </w:p>
     <w:p>
       <w:pPr>
+        <w:pStyle w:val="Lgende"/>
+      </w:pPr>
+      <w:r>
+        <w:t xml:space="preserve">Figure </w:t>
+      </w:r>
+      <w:r>
+        <w:fldChar w:fldCharType="begin"/>
+      </w:r>
+      <w:r>
+        <w:instrText xml:space="preserve"> SEQ Figure \* ARABIC </w:instrText>
+      </w:r>
+      <w:r>
+        <w:fldChar w:fldCharType="separate"/>
+      </w:r>
+      <w:r>
+        <w:rPr>
+          <w:noProof/>
+        </w:rPr>
+        <w:t>6</w:t>
+      </w:r>
+      <w:r>
+        <w:fldChar w:fldCharType="end"/>
+      </w:r>
+      <w:r>
+        <w:t xml:space="preserve"> Formulaire des comptes bancaires</w:t>
+      </w:r>
+    </w:p>
+    <w:p>
+      <w:r>
+        <w:t xml:space="preserve">Nous </w:t>
+      </w:r>
+      <w:r>
+        <w:t>pouvons ensuite voir sur cette fenêtre tous les comptes bancaires que nous avons créé.</w:t>
+      </w:r>
+      <w:r>
+        <w:t xml:space="preserve"> Nous avons la possibilité de cliquer dessus afin d’afficher </w:t>
+      </w:r>
+      <w:proofErr w:type="gramStart"/>
+      <w:r>
+        <w:t>les information détaillé</w:t>
+      </w:r>
+      <w:proofErr w:type="gramEnd"/>
+      <w:r>
+        <w:t xml:space="preserve"> du compte.</w:t>
+      </w:r>
+    </w:p>
+    <w:p>
+      <w:pPr>
+        <w:keepNext/>
+      </w:pPr>
+      <w:r>
+        <w:rPr>
+          <w:noProof/>
+        </w:rPr>
+        <w:drawing>
+          <wp:inline distT="0" distB="0" distL="0" distR="0" wp14:anchorId="27B107E9" wp14:editId="0D8B2AA6">
+            <wp:extent cx="5727700" cy="3726180"/>
+            <wp:effectExtent l="0" t="0" r="6350" b="7620"/>
+            <wp:docPr id="2" name="Image 2"/>
+            <wp:cNvGraphicFramePr>
+              <a:graphicFrameLocks xmlns:a="http://schemas.openxmlformats.org/drawingml/2006/main" noChangeAspect="1"/>
+            </wp:cNvGraphicFramePr>
+            <a:graphic xmlns:a="http://schemas.openxmlformats.org/drawingml/2006/main">
+              <a:graphicData uri="http://schemas.openxmlformats.org/drawingml/2006/picture">
+                <pic:pic xmlns:pic="http://schemas.openxmlformats.org/drawingml/2006/picture">
+                  <pic:nvPicPr>
+                    <pic:cNvPr id="1" name=""/>
+                    <pic:cNvPicPr/>
+                  </pic:nvPicPr>
+                  <pic:blipFill>
+                    <a:blip r:embed="rId15"/>
+                    <a:stretch>
+                      <a:fillRect/>
+                    </a:stretch>
+                  </pic:blipFill>
+                  <pic:spPr>
+                    <a:xfrm>
+                      <a:off x="0" y="0"/>
+                      <a:ext cx="5727700" cy="3726180"/>
+                    </a:xfrm>
+                    <a:prstGeom prst="rect">
+                      <a:avLst/>
+                    </a:prstGeom>
+                  </pic:spPr>
+                </pic:pic>
+              </a:graphicData>
+            </a:graphic>
+          </wp:inline>
+        </w:drawing>
+      </w:r>
+    </w:p>
+    <w:p>
+      <w:pPr>
+        <w:pStyle w:val="Lgende"/>
+      </w:pPr>
+      <w:r>
+        <w:t xml:space="preserve">Figure </w:t>
+      </w:r>
+      <w:r>
+        <w:fldChar w:fldCharType="begin"/>
+      </w:r>
+      <w:r>
+        <w:instrText xml:space="preserve"> SEQ Figure \* ARABIC </w:instrText>
+      </w:r>
+      <w:r>
+        <w:fldChar w:fldCharType="separate"/>
+      </w:r>
+      <w:r>
+        <w:rPr>
+          <w:noProof/>
+        </w:rPr>
+        <w:t>7</w:t>
+      </w:r>
+      <w:r>
+        <w:fldChar w:fldCharType="end"/>
+      </w:r>
+      <w:r>
+        <w:t xml:space="preserve"> Fenêtre qui liste les comptes bancaires</w:t>
+      </w:r>
+    </w:p>
+    <w:p>
+      <w:r>
+        <w:lastRenderedPageBreak/>
+        <w:t>Ici nous avons tout</w:t>
+      </w:r>
+      <w:r>
+        <w:t>es</w:t>
+      </w:r>
+      <w:r>
+        <w:t xml:space="preserve"> les information</w:t>
+      </w:r>
+      <w:r>
+        <w:t>s</w:t>
+      </w:r>
+      <w:r>
+        <w:t xml:space="preserve"> du compte bancaire.</w:t>
+      </w:r>
+      <w:r>
+        <w:t xml:space="preserve"> Il nous est possible de </w:t>
+      </w:r>
+      <w:r>
+        <w:t>retourner sur la page qui liste notre compte bancaire via la flèche. Il nous est aussi possible d’éditer notre compte bancaire via le bouton vert</w:t>
+      </w:r>
+      <w:r>
+        <w:t xml:space="preserve"> (</w:t>
+      </w:r>
+      <w:r>
+        <w:t>en forme de crayon) et de supprimer le compte bancaire via le b</w:t>
+      </w:r>
+      <w:r>
+        <w:t>outon rouge (</w:t>
+      </w:r>
+      <w:r>
+        <w:t>en forme de poubelle).</w:t>
+      </w:r>
+      <w:r>
+        <w:t xml:space="preserve"> Ici le graphique nous montre l’évolution du solde de notre compte bancaire durant le mois courant</w:t>
+      </w:r>
+      <w:r>
+        <w:t>.</w:t>
+      </w:r>
+    </w:p>
+    <w:p>
+      <w:pPr>
+        <w:keepNext/>
+      </w:pPr>
+      <w:r>
+        <w:rPr>
+          <w:noProof/>
+        </w:rPr>
+        <w:drawing>
+          <wp:inline distT="0" distB="0" distL="0" distR="0">
+            <wp:extent cx="5720715" cy="3723640"/>
+            <wp:effectExtent l="0" t="0" r="0" b="0"/>
+            <wp:docPr id="10" name="Image 10"/>
+            <wp:cNvGraphicFramePr>
+              <a:graphicFrameLocks xmlns:a="http://schemas.openxmlformats.org/drawingml/2006/main" noChangeAspect="1"/>
+            </wp:cNvGraphicFramePr>
+            <a:graphic xmlns:a="http://schemas.openxmlformats.org/drawingml/2006/main">
+              <a:graphicData uri="http://schemas.openxmlformats.org/drawingml/2006/picture">
+                <pic:pic xmlns:pic="http://schemas.openxmlformats.org/drawingml/2006/picture">
+                  <pic:nvPicPr>
+                    <pic:cNvPr id="0" name="Picture 2"/>
+                    <pic:cNvPicPr>
+                      <a:picLocks noChangeAspect="1" noChangeArrowheads="1"/>
+                    </pic:cNvPicPr>
+                  </pic:nvPicPr>
+                  <pic:blipFill>
+                    <a:blip r:embed="rId16">
+                      <a:extLst>
+                        <a:ext uri="{28A0092B-C50C-407E-A947-70E740481C1C}">
+                          <a14:useLocalDpi xmlns:a14="http://schemas.microsoft.com/office/drawing/2010/main" val="0"/>
+                        </a:ext>
+                      </a:extLst>
+                    </a:blip>
+                    <a:srcRect/>
+                    <a:stretch>
+                      <a:fillRect/>
+                    </a:stretch>
+                  </pic:blipFill>
+                  <pic:spPr bwMode="auto">
+                    <a:xfrm>
+                      <a:off x="0" y="0"/>
+                      <a:ext cx="5720715" cy="3723640"/>
+                    </a:xfrm>
+                    <a:prstGeom prst="rect">
+                      <a:avLst/>
+                    </a:prstGeom>
+                    <a:noFill/>
+                    <a:ln>
+                      <a:noFill/>
+                    </a:ln>
+                  </pic:spPr>
+                </pic:pic>
+              </a:graphicData>
+            </a:graphic>
+          </wp:inline>
+        </w:drawing>
+      </w:r>
+    </w:p>
+    <w:p>
+      <w:pPr>
+        <w:pStyle w:val="Lgende"/>
+      </w:pPr>
+      <w:r>
+        <w:t xml:space="preserve">Figure </w:t>
+      </w:r>
+      <w:r>
+        <w:fldChar w:fldCharType="begin"/>
+      </w:r>
+      <w:r>
+        <w:instrText xml:space="preserve"> SEQ Figure \* ARABIC </w:instrText>
+      </w:r>
+      <w:r>
+        <w:fldChar w:fldCharType="separate"/>
+      </w:r>
+      <w:r>
+        <w:rPr>
+          <w:noProof/>
+        </w:rPr>
+        <w:t>8</w:t>
+      </w:r>
+      <w:r>
+        <w:fldChar w:fldCharType="end"/>
+      </w:r>
+      <w:r>
+        <w:t xml:space="preserve"> Détail d'un compte bancaire</w:t>
+      </w:r>
+    </w:p>
+    <w:p>
+      <w:r>
+        <w:t>Pour l’édition d’un</w:t>
+      </w:r>
+      <w:r>
+        <w:t xml:space="preserve"> compte bancaire il n’est pas possible de </w:t>
+      </w:r>
+      <w:r>
+        <w:t>modifier</w:t>
+      </w:r>
+      <w:r>
+        <w:t xml:space="preserve"> le solde du compte. Si on </w:t>
+      </w:r>
+      <w:r>
+        <w:t>s’est</w:t>
+      </w:r>
+      <w:r>
+        <w:t xml:space="preserve"> trompé il faut supprimer le compte </w:t>
+      </w:r>
+      <w:r>
+        <w:t xml:space="preserve">bancaire et en recréer un. </w:t>
+      </w:r>
+    </w:p>
+    <w:p>
+      <w:pPr>
+        <w:keepNext/>
+      </w:pPr>
+      <w:r>
+        <w:rPr>
+          <w:noProof/>
+        </w:rPr>
+        <w:lastRenderedPageBreak/>
+        <w:drawing>
+          <wp:inline distT="0" distB="0" distL="0" distR="0" wp14:anchorId="429120A2" wp14:editId="503F55B1">
+            <wp:extent cx="5727700" cy="3726180"/>
+            <wp:effectExtent l="0" t="0" r="6350" b="7620"/>
+            <wp:docPr id="11" name="Image 11"/>
+            <wp:cNvGraphicFramePr>
+              <a:graphicFrameLocks xmlns:a="http://schemas.openxmlformats.org/drawingml/2006/main" noChangeAspect="1"/>
+            </wp:cNvGraphicFramePr>
+            <a:graphic xmlns:a="http://schemas.openxmlformats.org/drawingml/2006/main">
+              <a:graphicData uri="http://schemas.openxmlformats.org/drawingml/2006/picture">
+                <pic:pic xmlns:pic="http://schemas.openxmlformats.org/drawingml/2006/picture">
+                  <pic:nvPicPr>
+                    <pic:cNvPr id="1" name=""/>
+                    <pic:cNvPicPr/>
+                  </pic:nvPicPr>
+                  <pic:blipFill>
+                    <a:blip r:embed="rId17"/>
+                    <a:stretch>
+                      <a:fillRect/>
+                    </a:stretch>
+                  </pic:blipFill>
+                  <pic:spPr>
+                    <a:xfrm>
+                      <a:off x="0" y="0"/>
+                      <a:ext cx="5727700" cy="3726180"/>
+                    </a:xfrm>
+                    <a:prstGeom prst="rect">
+                      <a:avLst/>
+                    </a:prstGeom>
+                  </pic:spPr>
+                </pic:pic>
+              </a:graphicData>
+            </a:graphic>
+          </wp:inline>
+        </w:drawing>
+      </w:r>
+    </w:p>
+    <w:p>
+      <w:pPr>
+        <w:pStyle w:val="Lgende"/>
+      </w:pPr>
+      <w:r>
+        <w:t xml:space="preserve">Figure </w:t>
+      </w:r>
+      <w:r>
+        <w:fldChar w:fldCharType="begin"/>
+      </w:r>
+      <w:r>
+        <w:instrText xml:space="preserve"> SEQ Figure \* ARABIC </w:instrText>
+      </w:r>
+      <w:r>
+        <w:fldChar w:fldCharType="separate"/>
+      </w:r>
+      <w:r>
+        <w:rPr>
+          <w:noProof/>
+        </w:rPr>
+        <w:t>9</w:t>
+      </w:r>
+      <w:r>
+        <w:fldChar w:fldCharType="end"/>
+      </w:r>
+      <w:r>
+        <w:t xml:space="preserve"> Edition d'un compte bancaire</w:t>
+      </w:r>
+    </w:p>
+    <w:p>
+      <w:r>
+        <w:t>Sur cette fenêtre nous pouvons voir toutes les catégories crées.</w:t>
+      </w:r>
+      <w:r>
+        <w:t xml:space="preserve"> Par défaut nous en avons une qui s’appelle « non-catégorisé ».</w:t>
+      </w:r>
+      <w:r>
+        <w:t xml:space="preserve"> </w:t>
+      </w:r>
+      <w:r>
+        <w:t>Les catégories</w:t>
+      </w:r>
+      <w:r>
+        <w:t xml:space="preserve"> servent</w:t>
+      </w:r>
+      <w:r>
+        <w:t xml:space="preserve"> à mieux </w:t>
+      </w:r>
+      <w:proofErr w:type="gramStart"/>
+      <w:r>
+        <w:t>organisé</w:t>
+      </w:r>
+      <w:proofErr w:type="gramEnd"/>
+      <w:r>
+        <w:t xml:space="preserve"> nos transaction</w:t>
+      </w:r>
+      <w:r>
+        <w:t>s.</w:t>
+      </w:r>
+      <w:r>
+        <w:t xml:space="preserve"> Nous pouvons on créer via le bouton vert (+) qui lui ouvrira le </w:t>
+      </w:r>
+      <w:r>
+        <w:t xml:space="preserve">formulaire. Nous pouvons aussi cliquer sur </w:t>
+      </w:r>
+      <w:r>
+        <w:t>une catégorie</w:t>
+      </w:r>
+      <w:r>
+        <w:t xml:space="preserve"> afin</w:t>
+      </w:r>
+      <w:r>
+        <w:t xml:space="preserve"> d’éditer et supprimer notre catégorie</w:t>
+      </w:r>
+      <w:r>
+        <w:t xml:space="preserve">. Pour la catégorie par défaut il n’est possible que de changer </w:t>
+      </w:r>
+      <w:r>
+        <w:t>sa</w:t>
+      </w:r>
+      <w:r>
+        <w:t xml:space="preserve"> couleur.</w:t>
+      </w:r>
+    </w:p>
+    <w:p>
+      <w:pPr>
+        <w:pStyle w:val="Titre2"/>
+      </w:pPr>
+      <w:r>
+        <w:lastRenderedPageBreak/>
+        <w:t>Catégorie</w:t>
+      </w:r>
+    </w:p>
+    <w:p>
+      <w:pPr>
+        <w:keepNext/>
+      </w:pPr>
+      <w:r>
+        <w:rPr>
+          <w:noProof/>
+        </w:rPr>
+        <w:drawing>
+          <wp:inline distT="0" distB="0" distL="0" distR="0">
+            <wp:extent cx="5725160" cy="3721100"/>
+            <wp:effectExtent l="0" t="0" r="8890" b="0"/>
+            <wp:docPr id="13" name="Image 13"/>
+            <wp:cNvGraphicFramePr>
+              <a:graphicFrameLocks xmlns:a="http://schemas.openxmlformats.org/drawingml/2006/main" noChangeAspect="1"/>
+            </wp:cNvGraphicFramePr>
+            <a:graphic xmlns:a="http://schemas.openxmlformats.org/drawingml/2006/main">
+              <a:graphicData uri="http://schemas.openxmlformats.org/drawingml/2006/picture">
+                <pic:pic xmlns:pic="http://schemas.openxmlformats.org/drawingml/2006/picture">
+                  <pic:nvPicPr>
+                    <pic:cNvPr id="0" name="Picture 3"/>
+                    <pic:cNvPicPr>
+                      <a:picLocks noChangeAspect="1" noChangeArrowheads="1"/>
+                    </pic:cNvPicPr>
+                  </pic:nvPicPr>
+                  <pic:blipFill>
+                    <a:blip r:embed="rId18">
+                      <a:extLst>
+                        <a:ext uri="{28A0092B-C50C-407E-A947-70E740481C1C}">
+                          <a14:useLocalDpi xmlns:a14="http://schemas.microsoft.com/office/drawing/2010/main" val="0"/>
+                        </a:ext>
+                      </a:extLst>
+                    </a:blip>
+                    <a:srcRect/>
+                    <a:stretch>
+                      <a:fillRect/>
+                    </a:stretch>
+                  </pic:blipFill>
+                  <pic:spPr bwMode="auto">
+                    <a:xfrm>
+                      <a:off x="0" y="0"/>
+                      <a:ext cx="5725160" cy="3721100"/>
+                    </a:xfrm>
+                    <a:prstGeom prst="rect">
+                      <a:avLst/>
+                    </a:prstGeom>
+                    <a:noFill/>
+                    <a:ln>
+                      <a:noFill/>
+                    </a:ln>
+                  </pic:spPr>
+                </pic:pic>
+              </a:graphicData>
+            </a:graphic>
+          </wp:inline>
+        </w:drawing>
+      </w:r>
+    </w:p>
+    <w:p>
+      <w:pPr>
+        <w:pStyle w:val="Lgende"/>
+      </w:pPr>
+      <w:r>
+        <w:t xml:space="preserve">Figure </w:t>
+      </w:r>
+      <w:r>
+        <w:fldChar w:fldCharType="begin"/>
+      </w:r>
+      <w:r>
+        <w:instrText xml:space="preserve"> SEQ Figure \* ARABIC </w:instrText>
+      </w:r>
+      <w:r>
+        <w:fldChar w:fldCharType="separate"/>
+      </w:r>
+      <w:r>
+        <w:rPr>
+          <w:noProof/>
+        </w:rPr>
+        <w:t>10</w:t>
+      </w:r>
+      <w:r>
+        <w:fldChar w:fldCharType="end"/>
+      </w:r>
+      <w:r>
+        <w:t xml:space="preserve"> Fenêtre qui liste les catégories</w:t>
+      </w:r>
+    </w:p>
+    <w:p>
+      <w:r>
+        <w:t xml:space="preserve">Dans notre formulaire </w:t>
+      </w:r>
+      <w:proofErr w:type="gramStart"/>
+      <w:r>
+        <w:t>d’un catégorie</w:t>
+      </w:r>
+      <w:proofErr w:type="gramEnd"/>
+      <w:r>
+        <w:t xml:space="preserve"> il est demandé de choisir une couleur ainsi qu’un nom pour notre catégorie</w:t>
+      </w:r>
+    </w:p>
+    <w:p>
+      <w:pPr>
+        <w:keepNext/>
+      </w:pPr>
+      <w:r>
+        <w:rPr>
+          <w:noProof/>
+        </w:rPr>
+        <w:drawing>
+          <wp:inline distT="0" distB="0" distL="0" distR="0" wp14:anchorId="3514FDE4" wp14:editId="21D33747">
+            <wp:extent cx="5727700" cy="3726180"/>
+            <wp:effectExtent l="0" t="0" r="6350" b="7620"/>
+            <wp:docPr id="15" name="Image 15"/>
+            <wp:cNvGraphicFramePr>
+              <a:graphicFrameLocks xmlns:a="http://schemas.openxmlformats.org/drawingml/2006/main" noChangeAspect="1"/>
+            </wp:cNvGraphicFramePr>
+            <a:graphic xmlns:a="http://schemas.openxmlformats.org/drawingml/2006/main">
+              <a:graphicData uri="http://schemas.openxmlformats.org/drawingml/2006/picture">
+                <pic:pic xmlns:pic="http://schemas.openxmlformats.org/drawingml/2006/picture">
+                  <pic:nvPicPr>
+                    <pic:cNvPr id="1" name=""/>
+                    <pic:cNvPicPr/>
+                  </pic:nvPicPr>
+                  <pic:blipFill>
+                    <a:blip r:embed="rId19"/>
+                    <a:stretch>
+                      <a:fillRect/>
+                    </a:stretch>
+                  </pic:blipFill>
+                  <pic:spPr>
+                    <a:xfrm>
+                      <a:off x="0" y="0"/>
+                      <a:ext cx="5727700" cy="3726180"/>
+                    </a:xfrm>
+                    <a:prstGeom prst="rect">
+                      <a:avLst/>
+                    </a:prstGeom>
+                  </pic:spPr>
+                </pic:pic>
+              </a:graphicData>
+            </a:graphic>
+          </wp:inline>
+        </w:drawing>
+      </w:r>
+    </w:p>
+    <w:p>
+      <w:pPr>
+        <w:pStyle w:val="Lgende"/>
+      </w:pPr>
+      <w:r>
+        <w:t xml:space="preserve">Figure </w:t>
+      </w:r>
+      <w:r>
+        <w:fldChar w:fldCharType="begin"/>
+      </w:r>
+      <w:r>
+        <w:instrText xml:space="preserve"> SEQ Figure \* ARABIC </w:instrText>
+      </w:r>
+      <w:r>
+        <w:fldChar w:fldCharType="separate"/>
+      </w:r>
+      <w:r>
+        <w:rPr>
+          <w:noProof/>
+        </w:rPr>
+        <w:t>11</w:t>
+      </w:r>
+      <w:r>
+        <w:fldChar w:fldCharType="end"/>
+      </w:r>
+      <w:r>
+        <w:t xml:space="preserve"> Fenêtre de création d'un </w:t>
+      </w:r>
+      <w:proofErr w:type="spellStart"/>
+      <w:r>
+        <w:t>cartégorie</w:t>
+      </w:r>
+      <w:proofErr w:type="spellEnd"/>
+    </w:p>
+    <w:p>
+      <w:r>
+        <w:lastRenderedPageBreak/>
+        <w:t>Nous pouvons ici éditer en changeant le nom ou la couleur de notre catégorie et ensuite en appuyant sur le bouton</w:t>
+      </w:r>
+      <w:r>
+        <w:t xml:space="preserve"> vert</w:t>
+      </w:r>
+      <w:r>
+        <w:t xml:space="preserve"> valider. Ou alors supprimer notre catégorie via le bouton rouge supprimer</w:t>
+      </w:r>
+    </w:p>
+    <w:p>
+      <w:pPr>
+        <w:keepNext/>
+      </w:pPr>
+      <w:r>
+        <w:rPr>
+          <w:noProof/>
+        </w:rPr>
+        <w:drawing>
+          <wp:inline distT="0" distB="0" distL="0" distR="0">
+            <wp:extent cx="5725160" cy="3721100"/>
+            <wp:effectExtent l="0" t="0" r="8890" b="0"/>
+            <wp:docPr id="16" name="Image 16"/>
+            <wp:cNvGraphicFramePr>
+              <a:graphicFrameLocks xmlns:a="http://schemas.openxmlformats.org/drawingml/2006/main" noChangeAspect="1"/>
+            </wp:cNvGraphicFramePr>
+            <a:graphic xmlns:a="http://schemas.openxmlformats.org/drawingml/2006/main">
+              <a:graphicData uri="http://schemas.openxmlformats.org/drawingml/2006/picture">
+                <pic:pic xmlns:pic="http://schemas.openxmlformats.org/drawingml/2006/picture">
+                  <pic:nvPicPr>
+                    <pic:cNvPr id="0" name="Picture 4"/>
+                    <pic:cNvPicPr>
+                      <a:picLocks noChangeAspect="1" noChangeArrowheads="1"/>
+                    </pic:cNvPicPr>
+                  </pic:nvPicPr>
+                  <pic:blipFill>
+                    <a:blip r:embed="rId20">
+                      <a:extLst>
+                        <a:ext uri="{28A0092B-C50C-407E-A947-70E740481C1C}">
+                          <a14:useLocalDpi xmlns:a14="http://schemas.microsoft.com/office/drawing/2010/main" val="0"/>
+                        </a:ext>
+                      </a:extLst>
+                    </a:blip>
+                    <a:srcRect/>
+                    <a:stretch>
+                      <a:fillRect/>
+                    </a:stretch>
+                  </pic:blipFill>
+                  <pic:spPr bwMode="auto">
+                    <a:xfrm>
+                      <a:off x="0" y="0"/>
+                      <a:ext cx="5725160" cy="3721100"/>
+                    </a:xfrm>
+                    <a:prstGeom prst="rect">
+                      <a:avLst/>
+                    </a:prstGeom>
+                    <a:noFill/>
+                    <a:ln>
+                      <a:noFill/>
+                    </a:ln>
+                  </pic:spPr>
+                </pic:pic>
+              </a:graphicData>
+            </a:graphic>
+          </wp:inline>
+        </w:drawing>
+      </w:r>
+    </w:p>
+    <w:p>
+      <w:pPr>
+        <w:pStyle w:val="Lgende"/>
+      </w:pPr>
+      <w:r>
+        <w:t xml:space="preserve">Figure </w:t>
+      </w:r>
+      <w:r>
+        <w:fldChar w:fldCharType="begin"/>
+      </w:r>
+      <w:r>
+        <w:instrText xml:space="preserve"> SEQ Figure \* ARABIC </w:instrText>
+      </w:r>
+      <w:r>
+        <w:fldChar w:fldCharType="separate"/>
+      </w:r>
+      <w:r>
+        <w:rPr>
+          <w:noProof/>
+        </w:rPr>
+        <w:t>12</w:t>
+      </w:r>
+      <w:r>
+        <w:fldChar w:fldCharType="end"/>
+      </w:r>
+      <w:r>
+        <w:t xml:space="preserve"> Fenêtre d'édition</w:t>
+      </w:r>
+      <w:r>
+        <w:t>/</w:t>
+      </w:r>
+      <w:r>
+        <w:t>suppression</w:t>
+      </w:r>
+      <w:r>
+        <w:t xml:space="preserve"> d'une </w:t>
+      </w:r>
+      <w:r>
+        <w:t>catégorie</w:t>
+      </w:r>
+    </w:p>
+    <w:p>
+      <w:pPr>
+        <w:pStyle w:val="Titre2"/>
+      </w:pPr>
+      <w:r>
+        <w:t>Transaction</w:t>
+      </w:r>
+    </w:p>
+    <w:p>
+      <w:r>
+        <w:t xml:space="preserve">Dans cette fenêtre il nous est possible de d’afficher </w:t>
+      </w:r>
+      <w:proofErr w:type="gramStart"/>
+      <w:r>
+        <w:t>les catégorie</w:t>
+      </w:r>
+      <w:proofErr w:type="gramEnd"/>
+      <w:r>
+        <w:t xml:space="preserve"> d’un compte en particulier en le choisissant</w:t>
+      </w:r>
+    </w:p>
+    <w:p>
+      <w:pPr>
+        <w:keepNext/>
+      </w:pPr>
+      <w:r>
+        <w:rPr>
+          <w:noProof/>
+        </w:rPr>
+        <w:lastRenderedPageBreak/>
+        <w:drawing>
+          <wp:inline distT="0" distB="0" distL="0" distR="0" wp14:anchorId="5E340EBE" wp14:editId="2252B32E">
+            <wp:extent cx="5727700" cy="3726180"/>
+            <wp:effectExtent l="0" t="0" r="6350" b="7620"/>
+            <wp:docPr id="19" name="Image 19"/>
+            <wp:cNvGraphicFramePr>
+              <a:graphicFrameLocks xmlns:a="http://schemas.openxmlformats.org/drawingml/2006/main" noChangeAspect="1"/>
+            </wp:cNvGraphicFramePr>
+            <a:graphic xmlns:a="http://schemas.openxmlformats.org/drawingml/2006/main">
+              <a:graphicData uri="http://schemas.openxmlformats.org/drawingml/2006/picture">
+                <pic:pic xmlns:pic="http://schemas.openxmlformats.org/drawingml/2006/picture">
+                  <pic:nvPicPr>
+                    <pic:cNvPr id="1" name=""/>
+                    <pic:cNvPicPr/>
+                  </pic:nvPicPr>
+                  <pic:blipFill>
+                    <a:blip r:embed="rId21"/>
+                    <a:stretch>
+                      <a:fillRect/>
+                    </a:stretch>
+                  </pic:blipFill>
+                  <pic:spPr>
+                    <a:xfrm>
+                      <a:off x="0" y="0"/>
+                      <a:ext cx="5727700" cy="3726180"/>
+                    </a:xfrm>
+                    <a:prstGeom prst="rect">
+                      <a:avLst/>
+                    </a:prstGeom>
+                  </pic:spPr>
+                </pic:pic>
+              </a:graphicData>
+            </a:graphic>
+          </wp:inline>
+        </w:drawing>
+      </w:r>
+      <w:bookmarkStart w:id="4" w:name="_GoBack"/>
+      <w:bookmarkEnd w:id="4"/>
+    </w:p>
+    <w:p>
+      <w:pPr>
+        <w:pStyle w:val="Lgende"/>
+      </w:pPr>
+      <w:r>
+        <w:t xml:space="preserve">Figure </w:t>
+      </w:r>
+      <w:r>
+        <w:fldChar w:fldCharType="begin"/>
+      </w:r>
+      <w:r>
+        <w:instrText xml:space="preserve"> SEQ Figure \* ARABIC </w:instrText>
+      </w:r>
+      <w:r>
+        <w:fldChar w:fldCharType="separate"/>
+      </w:r>
+      <w:r>
+        <w:rPr>
+          <w:noProof/>
+        </w:rPr>
+        <w:t>13</w:t>
+      </w:r>
+      <w:r>
+        <w:fldChar w:fldCharType="end"/>
+      </w:r>
+      <w:r>
+        <w:t xml:space="preserve"> Fenêtre qui liste les transactions</w:t>
+      </w:r>
+    </w:p>
+    <w:p/>
+    <w:p>
+      <w:pPr>
         <w:pStyle w:val="Titre1"/>
       </w:pPr>
       <w:bookmarkStart w:id="5" w:name="_Toc513582220"/>
       <w:r>
-        <w:lastRenderedPageBreak/>
         <w:t>Table des illustrations</w:t>
       </w:r>
       <w:bookmarkEnd w:id="5"/>
@@ -1550,9 +2542,9 @@
       </w:pPr>
     </w:p>
     <w:sectPr>
-      <w:headerReference w:type="default" r:id="rId15"/>
-      <w:footerReference w:type="default" r:id="rId16"/>
-      <w:headerReference w:type="first" r:id="rId17"/>
+      <w:headerReference w:type="default" r:id="rId22"/>
+      <w:footerReference w:type="default" r:id="rId23"/>
+      <w:headerReference w:type="first" r:id="rId24"/>
       <w:pgSz w:w="11900" w:h="16840"/>
       <w:pgMar w:top="1440" w:right="1440" w:bottom="1440" w:left="1440" w:header="708" w:footer="708" w:gutter="0"/>
       <w:pgNumType w:start="0"/>
@@ -1626,7 +2618,7 @@
         <w:noProof/>
         <w:color w:val="538135" w:themeColor="accent6" w:themeShade="BF"/>
       </w:rPr>
-      <w:t>6</w:t>
+      <w:t>10</w:t>
     </w:r>
     <w:r>
       <w:rPr>
@@ -1670,14 +2662,27 @@
     <w:pPr>
       <w:jc w:val="right"/>
     </w:pPr>
-    <w:fldSimple w:instr=" STYLEREF  &quot;Titre 1&quot;  \* MERGEFORMAT ">
-      <w:r>
-        <w:rPr>
-          <w:noProof/>
-        </w:rPr>
-        <w:t>Table des illustrations</w:t>
-      </w:r>
-    </w:fldSimple>
+    <w:r>
+      <w:fldChar w:fldCharType="begin"/>
+    </w:r>
+    <w:r>
+      <w:instrText xml:space="preserve"> STYLEREF  "Titre 1"  \* MERGEFORMAT </w:instrText>
+    </w:r>
+    <w:r>
+      <w:fldChar w:fldCharType="separate"/>
+    </w:r>
+    <w:r>
+      <w:rPr>
+        <w:noProof/>
+      </w:rPr>
+      <w:t>Table des illustrations</w:t>
+    </w:r>
+    <w:r>
+      <w:rPr>
+        <w:noProof/>
+      </w:rPr>
+      <w:fldChar w:fldCharType="end"/>
+    </w:r>
     <w:r>
       <w:pict>
         <v:rect id="_x0000_i1025" style="width:0;height:1.5pt" o:hralign="center" o:hrstd="t" o:hr="t" fillcolor="#a0a0a0" stroked="f"/>
@@ -8187,7 +9192,7 @@
 </file>
 
 <file path=customXml/itemProps1.xml><?xml version="1.0" encoding="utf-8"?>
-<ds:datastoreItem xmlns:ds="http://schemas.openxmlformats.org/officeDocument/2006/customXml" ds:itemID="{80A3D353-5233-4A64-82FE-7CCB2A22EA22}">
+<ds:datastoreItem xmlns:ds="http://schemas.openxmlformats.org/officeDocument/2006/customXml" ds:itemID="{AD88C29B-666C-4477-A34C-4A1EB3863187}">
   <ds:schemaRefs>
     <ds:schemaRef ds:uri="http://schemas.openxmlformats.org/officeDocument/2006/bibliography"/>
   </ds:schemaRefs>

</xml_diff>